<commit_message>
It Works!!!! MC questions with NAs are now procced as matrix single answer questions! I created a separate proccesing function though called mc_multiple_answer_results_NA which is basically the same as matrix_single_answer_results so I am going to work now on combining those two functions and testing it!
</commit_message>
<xml_diff>
--- a/Testing Enhancements/Enhanced Results Tables.docx
+++ b/Testing Enhancements/Enhanced Results Tables.docx
@@ -339,19 +339,6 @@
           </w:p>
         </w:tc>
       </w:tr>
-      <w:tr>
-        <w:tc>
-          <w:p>
-            <w:pPr>
-              <w:pStyle w:val="Compact"/>
-              <w:jc w:val="left"/>
-            </w:pPr>
-            <w:r>
-              <w:t xml:space="preserve">The results table for Question Q2 could not be automatically processed.</w:t>
-            </w:r>
-          </w:p>
-        </w:tc>
-      </w:tr>
     </w:tbl>
     <w:p>
       <w:pPr>
@@ -360,6 +347,194 @@
       <w:r>
         <w:t xml:space="preserve"> </w:t>
       </w:r>
+    </w:p>
+    <w:tbl>
+      <w:tblPr>
+        <w:tblStyle w:val="Table"/>
+        <w:tblW w:type="pct" w:w="0.0"/>
+        <w:tblLook w:firstRow="1"/>
+      </w:tblPr>
+      <w:tblGrid/>
+      <w:tr>
+        <w:trPr>
+          <w:cnfStyle w:firstRow="1"/>
+        </w:trPr>
+        <w:tc>
+          <w:tcPr>
+            <w:tcBorders>
+              <w:bottom w:val="single"/>
+            </w:tcBorders>
+            <w:vAlign w:val="bottom"/>
+          </w:tcPr>
+          <w:p>
+            <w:pPr>
+              <w:pStyle w:val="Compact"/>
+              <w:jc w:val="right"/>
+            </w:pPr>
+            <w:r>
+              <w:t xml:space="preserve">N</w:t>
+            </w:r>
+          </w:p>
+        </w:tc>
+        <w:tc>
+          <w:tcPr>
+            <w:tcBorders>
+              <w:bottom w:val="single"/>
+            </w:tcBorders>
+            <w:vAlign w:val="bottom"/>
+          </w:tcPr>
+          <w:p>
+            <w:pPr>
+              <w:pStyle w:val="Compact"/>
+              <w:jc w:val="left"/>
+            </w:pPr>
+            <w:r>
+              <w:t xml:space="preserve">Yes</w:t>
+            </w:r>
+          </w:p>
+        </w:tc>
+        <w:tc>
+          <w:tcPr>
+            <w:tcBorders>
+              <w:bottom w:val="single"/>
+            </w:tcBorders>
+            <w:vAlign w:val="bottom"/>
+          </w:tcPr>
+          <w:p>
+            <w:pPr>
+              <w:pStyle w:val="Compact"/>
+              <w:jc w:val="left"/>
+            </w:pPr>
+            <w:r>
+              <w:t xml:space="preserve">Maybe</w:t>
+            </w:r>
+          </w:p>
+        </w:tc>
+        <w:tc>
+          <w:tcPr>
+            <w:tcBorders>
+              <w:bottom w:val="single"/>
+            </w:tcBorders>
+            <w:vAlign w:val="bottom"/>
+          </w:tcPr>
+          <w:p>
+            <w:pPr>
+              <w:pStyle w:val="Compact"/>
+              <w:jc w:val="left"/>
+            </w:pPr>
+            <w:r>
+              <w:t xml:space="preserve">No</w:t>
+            </w:r>
+          </w:p>
+        </w:tc>
+        <w:tc>
+          <w:tcPr>
+            <w:tcBorders>
+              <w:bottom w:val="single"/>
+            </w:tcBorders>
+            <w:vAlign w:val="bottom"/>
+          </w:tcPr>
+          <w:p>
+            <w:pPr>
+              <w:pStyle w:val="Compact"/>
+              <w:jc w:val="right"/>
+            </w:pPr>
+            <w:r>
+              <w:t xml:space="preserve">total_N</w:t>
+            </w:r>
+          </w:p>
+        </w:tc>
+        <w:tc>
+          <w:tcPr>
+            <w:tcBorders>
+              <w:bottom w:val="single"/>
+            </w:tcBorders>
+            <w:vAlign w:val="bottom"/>
+          </w:tcPr>
+          <w:p>
+            <w:pPr>
+              <w:pStyle w:val="Compact"/>
+              <w:jc w:val="left"/>
+            </w:pPr>
+            <w:r>
+              <w:t xml:space="preserve">na - did not use</w:t>
+            </w:r>
+          </w:p>
+        </w:tc>
+      </w:tr>
+      <w:tr>
+        <w:tc>
+          <w:p>
+            <w:pPr>
+              <w:pStyle w:val="Compact"/>
+              <w:jc w:val="right"/>
+            </w:pPr>
+            <w:r>
+              <w:t xml:space="preserve">27</w:t>
+            </w:r>
+          </w:p>
+        </w:tc>
+        <w:tc>
+          <w:p>
+            <w:pPr>
+              <w:pStyle w:val="Compact"/>
+              <w:jc w:val="left"/>
+            </w:pPr>
+            <w:r>
+              <w:t xml:space="preserve">25.9%</w:t>
+            </w:r>
+          </w:p>
+        </w:tc>
+        <w:tc>
+          <w:p>
+            <w:pPr>
+              <w:pStyle w:val="Compact"/>
+              <w:jc w:val="left"/>
+            </w:pPr>
+            <w:r>
+              <w:t xml:space="preserve">25.9%</w:t>
+            </w:r>
+          </w:p>
+        </w:tc>
+        <w:tc>
+          <w:p>
+            <w:pPr>
+              <w:pStyle w:val="Compact"/>
+              <w:jc w:val="left"/>
+            </w:pPr>
+            <w:r>
+              <w:t xml:space="preserve">48.1%</w:t>
+            </w:r>
+          </w:p>
+        </w:tc>
+        <w:tc>
+          <w:p>
+            <w:pPr>
+              <w:pStyle w:val="Compact"/>
+              <w:jc w:val="right"/>
+            </w:pPr>
+            <w:r>
+              <w:t xml:space="preserve">30</w:t>
+            </w:r>
+          </w:p>
+        </w:tc>
+        <w:tc>
+          <w:p>
+            <w:pPr>
+              <w:pStyle w:val="Compact"/>
+              <w:jc w:val="left"/>
+            </w:pPr>
+            <w:r>
+              <w:t xml:space="preserve">10.0%</w:t>
+            </w:r>
+          </w:p>
+        </w:tc>
+      </w:tr>
+    </w:tbl>
+    <w:p>
+      <w:pPr>
+        <w:pStyle w:val="BodyText"/>
+      </w:pPr>
       <w:r>
         <w:br w:type="textWrapping"/>
       </w:r>

</xml_diff>

<commit_message>
I have updated matrix_single_answer_results so that for the mcsa questions with NA that get passed to it, the final table has the question text on the left before the data. On a separate note, one thing that I am unsure about is that it is written in the function that matrix single answer questions should get their colnames and rownames cleaned, but I don't think that is being done. I don't think it should matter.
</commit_message>
<xml_diff>
--- a/Testing Enhancements/Enhanced Results Tables.docx
+++ b/Testing Enhancements/Enhanced Results Tables.docx
@@ -366,6 +366,15 @@
             </w:tcBorders>
             <w:vAlign w:val="bottom"/>
           </w:tcPr>
+          <w:p/>
+        </w:tc>
+        <w:tc>
+          <w:tcPr>
+            <w:tcBorders>
+              <w:bottom w:val="single"/>
+            </w:tcBorders>
+            <w:vAlign w:val="bottom"/>
+          </w:tcPr>
           <w:p>
             <w:pPr>
               <w:pStyle w:val="Compact"/>
@@ -463,6 +472,17 @@
         </w:tc>
       </w:tr>
       <w:tr>
+        <w:tc>
+          <w:p>
+            <w:pPr>
+              <w:pStyle w:val="Compact"/>
+              <w:jc w:val="left"/>
+            </w:pPr>
+            <w:r>
+              <w:t xml:space="preserve">Multiple choice with n/a option coded</w:t>
+            </w:r>
+          </w:p>
+        </w:tc>
         <w:tc>
           <w:p>
             <w:pPr>

</xml_diff>

<commit_message>
I have been trying to figure out what to do if I have to evaluate a function that doesn't have a question type or selector in its payload. It is not yet fixed.
</commit_message>
<xml_diff>
--- a/Testing Enhancements/Enhanced Results Tables.docx
+++ b/Testing Enhancements/Enhanced Results Tables.docx
@@ -11,7 +11,7 @@
         <w:t xml:space="preserve">Survey Name: Multiple Choice with Not Applicable</w:t>
       </w:r>
       <w:r>
-        <w:br w:type="textWrapping"/>
+        <w:br/>
       </w:r>
       <w:r>
         <w:t xml:space="preserve">Number of Respondents: 30</w:t>
@@ -23,7 +23,7 @@
         <w:pStyle w:val="FirstParagraph"/>
       </w:pPr>
       <w:r>
-        <w:br w:type="textWrapping"/>
+        <w:br/>
       </w:r>
     </w:p>
     <w:p>
@@ -41,7 +41,7 @@
         <w:pStyle w:val="FirstParagraph"/>
       </w:pPr>
       <w:r>
-        <w:br w:type="textWrapping"/>
+        <w:br/>
       </w:r>
     </w:p>
     <w:tbl>
@@ -300,10 +300,10 @@
         <w:pStyle w:val="BodyText"/>
       </w:pPr>
       <w:r>
-        <w:br w:type="textWrapping"/>
+        <w:br/>
       </w:r>
       <w:r>
-        <w:br w:type="textWrapping"/>
+        <w:br/>
       </w:r>
     </w:p>
     <w:tbl>
@@ -556,10 +556,10 @@
         <w:pStyle w:val="BodyText"/>
       </w:pPr>
       <w:r>
-        <w:br w:type="textWrapping"/>
+        <w:br/>
       </w:r>
       <w:r>
-        <w:br w:type="textWrapping"/>
+        <w:br/>
       </w:r>
     </w:p>
     <w:tbl>
@@ -818,10 +818,10 @@
         <w:pStyle w:val="BodyText"/>
       </w:pPr>
       <w:r>
-        <w:br w:type="textWrapping"/>
+        <w:br/>
       </w:r>
       <w:r>
-        <w:br w:type="textWrapping"/>
+        <w:br/>
       </w:r>
     </w:p>
     <w:tbl>
@@ -1046,10 +1046,10 @@
         <w:pStyle w:val="BodyText"/>
       </w:pPr>
       <w:r>
-        <w:br w:type="textWrapping"/>
+        <w:br/>
       </w:r>
       <w:r>
-        <w:br w:type="textWrapping"/>
+        <w:br/>
       </w:r>
     </w:p>
     <w:tbl>
@@ -1302,10 +1302,10 @@
         <w:pStyle w:val="BodyText"/>
       </w:pPr>
       <w:r>
-        <w:br w:type="textWrapping"/>
+        <w:br/>
       </w:r>
       <w:r>
-        <w:br w:type="textWrapping"/>
+        <w:br/>
       </w:r>
     </w:p>
     <w:tbl>
@@ -1530,10 +1530,10 @@
         <w:pStyle w:val="BodyText"/>
       </w:pPr>
       <w:r>
-        <w:br w:type="textWrapping"/>
+        <w:br/>
       </w:r>
       <w:r>
-        <w:br w:type="textWrapping"/>
+        <w:br/>
       </w:r>
     </w:p>
     <w:sectPr/>
@@ -1815,7 +1815,7 @@
       <w:rFonts w:asciiTheme="majorHAnsi" w:eastAsiaTheme="majorEastAsia" w:hAnsiTheme="majorHAnsi" w:cstheme="majorBidi"/>
       <w:b/>
       <w:bCs/>
-      <w:color w:val="345A8A" w:themeColor="accent1" w:themeShade="B5"/>
+      <w:color w:val="4F81BD" w:themeColor="accent1"/>
       <w:sz w:val="32"/>
       <w:szCs w:val="32"/>
     </w:rPr>
@@ -1838,8 +1838,8 @@
       <w:b/>
       <w:bCs/>
       <w:color w:val="4F81BD" w:themeColor="accent1"/>
-      <w:sz w:val="32"/>
-      <w:szCs w:val="32"/>
+      <w:sz w:val="28"/>
+      <w:szCs w:val="28"/>
     </w:rPr>
   </w:style>
   <w:style w:type="paragraph" w:styleId="Heading3">
@@ -1860,8 +1860,8 @@
       <w:b/>
       <w:bCs/>
       <w:color w:val="4F81BD" w:themeColor="accent1"/>
-      <w:sz w:val="28"/>
-      <w:szCs w:val="28"/>
+      <w:sz w:val="24"/>
+      <w:szCs w:val="24"/>
     </w:rPr>
   </w:style>
   <w:style w:type="paragraph" w:styleId="Heading4">
@@ -1879,7 +1879,7 @@
     </w:pPr>
     <w:rPr>
       <w:rFonts w:asciiTheme="majorHAnsi" w:eastAsiaTheme="majorEastAsia" w:hAnsiTheme="majorHAnsi" w:cstheme="majorBidi"/>
-      <w:b/>
+      <w:i/>
       <w:bCs/>
       <w:color w:val="4F81BD" w:themeColor="accent1"/>
       <w:sz w:val="24"/>
@@ -1901,7 +1901,6 @@
     </w:pPr>
     <w:rPr>
       <w:rFonts w:asciiTheme="majorHAnsi" w:eastAsiaTheme="majorEastAsia" w:hAnsiTheme="majorHAnsi" w:cstheme="majorBidi"/>
-      <w:i/>
       <w:iCs/>
       <w:color w:val="4F81BD" w:themeColor="accent1"/>
       <w:sz w:val="24"/>
@@ -1997,14 +1996,8 @@
     <w:qFormat/>
     <w:pPr>
       <w:spacing w:before="100" w:after="100"/>
-      <w:ind w:firstLine="0"/>
+      <w:ind w:firstLine="0" w:left="480" w:right="480"/>
     </w:pPr>
-    <w:rPr>
-      <w:rFonts w:asciiTheme="majorHAnsi" w:eastAsiaTheme="majorEastAsia" w:hAnsiTheme="majorHAnsi" w:cstheme="majorBidi"/>
-      <w:bCs/>
-      <w:sz w:val="20"/>
-      <w:szCs w:val="20"/>
-    </w:rPr>
   </w:style>
   <w:style w:type="paragraph" w:styleId="FootnoteText">
     <w:name w:val="Footnote Text"/>

</xml_diff>